<commit_message>
modify deploy for cli cert dir & add  shell for restart peer after update conf file
</commit_message>
<xml_diff>
--- a/wutongchain/src/test/java/com/tjfintech/common/autodeploy/MBFT自动化部署脚本说明文档20190319.docx
+++ b/wutongchain/src/test/java/com/tjfintech/common/autodeploy/MBFT自动化部署脚本说明文档20190319.docx
@@ -5,6 +5,25 @@
     <w:p>
       <w:pPr>
         <w:pStyle w:val="a4"/>
+        <w:rPr>
+          <w:rFonts w:asciiTheme="majorEastAsia" w:eastAsiaTheme="majorEastAsia" w:hAnsiTheme="majorEastAsia"/>
+        </w:rPr>
+      </w:pPr>
+      <w:r>
+        <w:rPr>
+          <w:rFonts w:asciiTheme="majorEastAsia" w:eastAsiaTheme="majorEastAsia" w:hAnsiTheme="majorEastAsia" w:hint="eastAsia"/>
+        </w:rPr>
+        <w:t>自动化部署说明</w:t>
+      </w:r>
+    </w:p>
+    <w:p>
+      <w:pPr>
+        <w:pStyle w:val="a4"/>
+        <w:numPr>
+          <w:ilvl w:val="0"/>
+          <w:numId w:val="6"/>
+        </w:numPr>
+        <w:jc w:val="left"/>
         <w:rPr>
           <w:rFonts w:asciiTheme="majorEastAsia" w:eastAsiaTheme="majorEastAsia" w:hAnsiTheme="majorEastAsia"/>
         </w:rPr>
@@ -131,7 +150,7 @@
     <w:p>
       <w:pPr>
         <w:rPr>
-          <w:rFonts w:asciiTheme="majorEastAsia" w:eastAsiaTheme="majorEastAsia" w:hAnsiTheme="majorEastAsia" w:hint="eastAsia"/>
+          <w:rFonts w:asciiTheme="majorEastAsia" w:eastAsiaTheme="majorEastAsia" w:hAnsiTheme="majorEastAsia"/>
         </w:rPr>
       </w:pPr>
       <w:r>
@@ -141,8 +160,6 @@
         <w:tab/>
         <w:t>3.执行前确认所有的shell脚本具有可执行权限</w:t>
       </w:r>
-      <w:bookmarkStart w:id="0" w:name="_GoBack"/>
-      <w:bookmarkEnd w:id="0"/>
     </w:p>
     <w:p>
       <w:pPr>
@@ -265,6 +282,7 @@
           <w:rFonts w:asciiTheme="majorEastAsia" w:eastAsiaTheme="majorEastAsia" w:hAnsiTheme="majorEastAsia"/>
           <w:noProof/>
         </w:rPr>
+        <w:lastRenderedPageBreak/>
         <w:drawing>
           <wp:inline distT="0" distB="0" distL="0" distR="0">
             <wp:extent cx="3218815" cy="3613785"/>
@@ -327,7 +345,6 @@
         <w:rPr>
           <w:rFonts w:asciiTheme="majorEastAsia" w:eastAsiaTheme="majorEastAsia" w:hAnsiTheme="majorEastAsia"/>
         </w:rPr>
-        <w:lastRenderedPageBreak/>
         <w:t>简要说明</w:t>
       </w:r>
       <w:r>
@@ -787,7 +804,14 @@
         <w:rPr>
           <w:rFonts w:asciiTheme="majorEastAsia" w:eastAsiaTheme="majorEastAsia" w:hAnsiTheme="majorEastAsia"/>
         </w:rPr>
-        <w:t>目前设定非知名端口范围如下</w:t>
+        <w:t>目前设定非</w:t>
+      </w:r>
+      <w:r>
+        <w:rPr>
+          <w:rFonts w:asciiTheme="majorEastAsia" w:eastAsiaTheme="majorEastAsia" w:hAnsiTheme="majorEastAsia"/>
+        </w:rPr>
+        <w:lastRenderedPageBreak/>
+        <w:t>知名端口范围如下</w:t>
       </w:r>
       <w:r>
         <w:rPr>
@@ -1062,7 +1086,6 @@
         <w:rPr>
           <w:rFonts w:asciiTheme="majorEastAsia" w:eastAsiaTheme="majorEastAsia" w:hAnsiTheme="majorEastAsia"/>
         </w:rPr>
-        <w:lastRenderedPageBreak/>
         <w:t>无特殊说明</w:t>
       </w:r>
       <w:r>
@@ -1378,9 +1401,91 @@
         <w:pStyle w:val="a3"/>
         <w:ind w:left="720" w:firstLineChars="0" w:firstLine="0"/>
         <w:rPr>
-          <w:rFonts w:asciiTheme="majorEastAsia" w:eastAsiaTheme="majorEastAsia" w:hAnsiTheme="majorEastAsia"/>
-        </w:rPr>
-      </w:pPr>
+          <w:rFonts w:asciiTheme="majorEastAsia" w:eastAsiaTheme="majorEastAsia" w:hAnsiTheme="majorEastAsia" w:hint="eastAsia"/>
+        </w:rPr>
+      </w:pPr>
+      <w:r>
+        <w:rPr>
+          <w:rFonts w:asciiTheme="majorEastAsia" w:eastAsiaTheme="majorEastAsia" w:hAnsiTheme="majorEastAsia"/>
+        </w:rPr>
+        <w:t>Setting文件新增如下内容</w:t>
+      </w:r>
+      <w:r>
+        <w:rPr>
+          <w:rFonts w:asciiTheme="majorEastAsia" w:eastAsiaTheme="majorEastAsia" w:hAnsiTheme="majorEastAsia" w:hint="eastAsia"/>
+        </w:rPr>
+        <w:t>，</w:t>
+      </w:r>
+      <w:r>
+        <w:rPr>
+          <w:rFonts w:asciiTheme="majorEastAsia" w:eastAsiaTheme="majorEastAsia" w:hAnsiTheme="majorEastAsia"/>
+        </w:rPr>
+        <w:t>配置信息部署时可以配置</w:t>
+      </w:r>
+    </w:p>
+    <w:p>
+      <w:pPr>
+        <w:pStyle w:val="a3"/>
+        <w:ind w:left="720" w:firstLineChars="0" w:firstLine="0"/>
+        <w:rPr>
+          <w:rFonts w:asciiTheme="majorEastAsia" w:eastAsiaTheme="majorEastAsia" w:hAnsiTheme="majorEastAsia"/>
+        </w:rPr>
+      </w:pPr>
+      <w:r>
+        <w:rPr>
+          <w:rFonts w:asciiTheme="majorEastAsia" w:eastAsiaTheme="majorEastAsia" w:hAnsiTheme="majorEastAsia"/>
+          <w:noProof/>
+        </w:rPr>
+        <w:lastRenderedPageBreak/>
+        <w:drawing>
+          <wp:inline distT="0" distB="0" distL="0" distR="0">
+            <wp:extent cx="3209290" cy="1569720"/>
+            <wp:effectExtent l="0" t="0" r="0" b="0"/>
+            <wp:docPr id="2" name="图片 2"/>
+            <wp:cNvGraphicFramePr>
+              <a:graphicFrameLocks xmlns:a="http://schemas.openxmlformats.org/drawingml/2006/main" noChangeAspect="1"/>
+            </wp:cNvGraphicFramePr>
+            <a:graphic xmlns:a="http://schemas.openxmlformats.org/drawingml/2006/main">
+              <a:graphicData uri="http://schemas.openxmlformats.org/drawingml/2006/picture">
+                <pic:pic xmlns:pic="http://schemas.openxmlformats.org/drawingml/2006/picture">
+                  <pic:nvPicPr>
+                    <pic:cNvPr id="0" name="Picture 2"/>
+                    <pic:cNvPicPr>
+                      <a:picLocks noChangeAspect="1" noChangeArrowheads="1"/>
+                    </pic:cNvPicPr>
+                  </pic:nvPicPr>
+                  <pic:blipFill>
+                    <a:blip r:embed="rId13">
+                      <a:extLst>
+                        <a:ext uri="{28A0092B-C50C-407E-A947-70E740481C1C}">
+                          <a14:useLocalDpi xmlns:a14="http://schemas.microsoft.com/office/drawing/2010/main" val="0"/>
+                        </a:ext>
+                      </a:extLst>
+                    </a:blip>
+                    <a:srcRect/>
+                    <a:stretch>
+                      <a:fillRect/>
+                    </a:stretch>
+                  </pic:blipFill>
+                  <pic:spPr bwMode="auto">
+                    <a:xfrm>
+                      <a:off x="0" y="0"/>
+                      <a:ext cx="3209290" cy="1569720"/>
+                    </a:xfrm>
+                    <a:prstGeom prst="rect">
+                      <a:avLst/>
+                    </a:prstGeom>
+                    <a:noFill/>
+                    <a:ln>
+                      <a:noFill/>
+                    </a:ln>
+                  </pic:spPr>
+                </pic:pic>
+              </a:graphicData>
+            </a:graphic>
+          </wp:inline>
+        </w:drawing>
+      </w:r>
     </w:p>
     <w:p>
       <w:pPr>
@@ -1478,34 +1583,483 @@
     </w:p>
     <w:p>
       <w:pPr>
+        <w:rPr>
+          <w:rFonts w:asciiTheme="majorEastAsia" w:eastAsiaTheme="majorEastAsia" w:hAnsiTheme="majorEastAsia"/>
+        </w:rPr>
+      </w:pPr>
+    </w:p>
+    <w:p>
+      <w:pPr>
+        <w:pStyle w:val="a4"/>
+        <w:numPr>
+          <w:ilvl w:val="0"/>
+          <w:numId w:val="6"/>
+        </w:numPr>
+        <w:jc w:val="left"/>
+        <w:rPr>
+          <w:rFonts w:asciiTheme="majorEastAsia" w:eastAsiaTheme="majorEastAsia" w:hAnsiTheme="majorEastAsia"/>
+        </w:rPr>
+      </w:pPr>
+      <w:r>
+        <w:rPr>
+          <w:rFonts w:asciiTheme="majorEastAsia" w:eastAsiaTheme="majorEastAsia" w:hAnsiTheme="majorEastAsia"/>
+        </w:rPr>
+        <w:t>更新conf.yaml后重新启动节点进程</w:t>
+      </w:r>
+    </w:p>
+    <w:p>
+      <w:pPr>
+        <w:rPr>
+          <w:rFonts w:asciiTheme="majorEastAsia" w:eastAsiaTheme="majorEastAsia" w:hAnsiTheme="majorEastAsia" w:hint="eastAsia"/>
+        </w:rPr>
+      </w:pPr>
+      <w:r>
+        <w:rPr>
+          <w:rFonts w:asciiTheme="majorEastAsia" w:eastAsiaTheme="majorEastAsia" w:hAnsiTheme="majorEastAsia"/>
+        </w:rPr>
+        <w:t>脚本信息</w:t>
+      </w:r>
+      <w:r>
+        <w:rPr>
+          <w:rFonts w:asciiTheme="majorEastAsia" w:eastAsiaTheme="majorEastAsia" w:hAnsiTheme="majorEastAsia" w:hint="eastAsia"/>
+        </w:rPr>
+        <w:t>：</w:t>
+      </w:r>
+      <w:r>
+        <w:rPr>
+          <w:rFonts w:asciiTheme="majorEastAsia" w:eastAsiaTheme="majorEastAsia" w:hAnsiTheme="majorEastAsia"/>
+        </w:rPr>
+        <w:t>restartpeer.sh</w:t>
+      </w:r>
+      <w:r>
+        <w:rPr>
+          <w:rFonts w:asciiTheme="majorEastAsia" w:eastAsiaTheme="majorEastAsia" w:hAnsiTheme="majorEastAsia" w:hint="eastAsia"/>
+        </w:rPr>
+        <w:t>（与deploy.sh同级目录）</w:t>
+      </w:r>
+    </w:p>
+    <w:p>
+      <w:pPr>
+        <w:rPr>
+          <w:rFonts w:asciiTheme="majorEastAsia" w:eastAsiaTheme="majorEastAsia" w:hAnsiTheme="majorEastAsia"/>
+        </w:rPr>
+      </w:pPr>
+      <w:r>
+        <w:rPr>
+          <w:rFonts w:asciiTheme="majorEastAsia" w:eastAsiaTheme="majorEastAsia" w:hAnsiTheme="majorEastAsia"/>
+        </w:rPr>
+        <w:t>前提条件</w:t>
+      </w:r>
+      <w:r>
+        <w:rPr>
+          <w:rFonts w:asciiTheme="majorEastAsia" w:eastAsiaTheme="majorEastAsia" w:hAnsiTheme="majorEastAsia" w:hint="eastAsia"/>
+        </w:rPr>
+        <w:t>：</w:t>
+      </w:r>
+      <w:r>
+        <w:rPr>
+          <w:rFonts w:asciiTheme="majorEastAsia" w:eastAsiaTheme="majorEastAsia" w:hAnsiTheme="majorEastAsia"/>
+        </w:rPr>
+        <w:t>已经使用deploy.sh 和setting.ini 文件部署过环境</w:t>
+      </w:r>
+    </w:p>
+    <w:p>
+      <w:pPr>
+        <w:rPr>
+          <w:rFonts w:asciiTheme="majorEastAsia" w:eastAsiaTheme="majorEastAsia" w:hAnsiTheme="majorEastAsia"/>
+        </w:rPr>
+      </w:pPr>
+      <w:r>
+        <w:rPr>
+          <w:rFonts w:asciiTheme="majorEastAsia" w:eastAsiaTheme="majorEastAsia" w:hAnsiTheme="majorEastAsia"/>
+        </w:rPr>
+        <w:t>限制条件</w:t>
+      </w:r>
+      <w:r>
+        <w:rPr>
+          <w:rFonts w:asciiTheme="majorEastAsia" w:eastAsiaTheme="majorEastAsia" w:hAnsiTheme="majorEastAsia" w:hint="eastAsia"/>
+        </w:rPr>
+        <w:t>：</w:t>
+      </w:r>
+      <w:r>
+        <w:rPr>
+          <w:rFonts w:asciiTheme="majorEastAsia" w:eastAsiaTheme="majorEastAsia" w:hAnsiTheme="majorEastAsia"/>
+        </w:rPr>
+        <w:t>对于setting</w:t>
+      </w:r>
+      <w:r>
+        <w:rPr>
+          <w:rFonts w:asciiTheme="majorEastAsia" w:eastAsiaTheme="majorEastAsia" w:hAnsiTheme="majorEastAsia"/>
+        </w:rPr>
+        <w:t>.ini</w:t>
+      </w:r>
+      <w:r>
+        <w:rPr>
+          <w:rFonts w:asciiTheme="majorEastAsia" w:eastAsiaTheme="majorEastAsia" w:hAnsiTheme="majorEastAsia"/>
+        </w:rPr>
+        <w:t>文件中节点的删减操作</w:t>
+      </w:r>
+      <w:r>
+        <w:rPr>
+          <w:rFonts w:asciiTheme="majorEastAsia" w:eastAsiaTheme="majorEastAsia" w:hAnsiTheme="majorEastAsia" w:hint="eastAsia"/>
+        </w:rPr>
+        <w:t>，</w:t>
+      </w:r>
+      <w:r>
+        <w:rPr>
+          <w:rFonts w:asciiTheme="majorEastAsia" w:eastAsiaTheme="majorEastAsia" w:hAnsiTheme="majorEastAsia"/>
+        </w:rPr>
+        <w:t>只可以每个项目下在部署用到的setting</w:t>
+      </w:r>
+      <w:r>
+        <w:rPr>
+          <w:rFonts w:asciiTheme="majorEastAsia" w:eastAsiaTheme="majorEastAsia" w:hAnsiTheme="majorEastAsia"/>
+        </w:rPr>
+        <w:t>.ini</w:t>
+      </w:r>
+      <w:r>
+        <w:rPr>
+          <w:rFonts w:asciiTheme="majorEastAsia" w:eastAsiaTheme="majorEastAsia" w:hAnsiTheme="majorEastAsia"/>
+        </w:rPr>
+        <w:t>文件中从后向前依次删除节点信息</w:t>
+      </w:r>
+      <w:r>
+        <w:rPr>
+          <w:rFonts w:asciiTheme="majorEastAsia" w:eastAsiaTheme="majorEastAsia" w:hAnsiTheme="majorEastAsia" w:hint="eastAsia"/>
+        </w:rPr>
+        <w:t>。</w:t>
+      </w:r>
+      <w:r>
+        <w:rPr>
+          <w:rFonts w:asciiTheme="majorEastAsia" w:eastAsiaTheme="majorEastAsia" w:hAnsiTheme="majorEastAsia"/>
+        </w:rPr>
+        <w:t>否则更新配置文件后无法对应节点部署目录</w:t>
+      </w:r>
+      <w:r>
+        <w:rPr>
+          <w:rFonts w:asciiTheme="majorEastAsia" w:eastAsiaTheme="majorEastAsia" w:hAnsiTheme="majorEastAsia" w:hint="eastAsia"/>
+        </w:rPr>
+        <w:t>。</w:t>
+      </w:r>
+    </w:p>
+    <w:p>
+      <w:pPr>
+        <w:rPr>
+          <w:rFonts w:asciiTheme="majorEastAsia" w:eastAsiaTheme="majorEastAsia" w:hAnsiTheme="majorEastAsia"/>
+        </w:rPr>
+      </w:pPr>
+      <w:r>
+        <w:rPr>
+          <w:rFonts w:asciiTheme="majorEastAsia" w:eastAsiaTheme="majorEastAsia" w:hAnsiTheme="majorEastAsia"/>
+        </w:rPr>
+        <w:t>例如</w:t>
+      </w:r>
+    </w:p>
+    <w:p>
+      <w:pPr>
+        <w:rPr>
+          <w:rFonts w:asciiTheme="majorEastAsia" w:eastAsiaTheme="majorEastAsia" w:hAnsiTheme="majorEastAsia"/>
+        </w:rPr>
+      </w:pPr>
+      <w:r>
+        <w:rPr>
+          <w:rFonts w:asciiTheme="majorEastAsia" w:eastAsiaTheme="majorEastAsia" w:hAnsiTheme="majorEastAsia"/>
+        </w:rPr>
+        <w:t>删减sub信息</w:t>
+      </w:r>
+      <w:r>
+        <w:rPr>
+          <w:rFonts w:asciiTheme="majorEastAsia" w:eastAsiaTheme="majorEastAsia" w:hAnsiTheme="majorEastAsia" w:hint="eastAsia"/>
+        </w:rPr>
+        <w:t>，</w:t>
+      </w:r>
+      <w:r>
+        <w:rPr>
+          <w:rFonts w:asciiTheme="majorEastAsia" w:eastAsiaTheme="majorEastAsia" w:hAnsiTheme="majorEastAsia"/>
+        </w:rPr>
+        <w:t>原setting</w:t>
+      </w:r>
+      <w:r>
+        <w:rPr>
+          <w:rFonts w:asciiTheme="majorEastAsia" w:eastAsiaTheme="majorEastAsia" w:hAnsiTheme="majorEastAsia"/>
+        </w:rPr>
+        <w:t>.ini</w:t>
+      </w:r>
+      <w:r>
+        <w:rPr>
+          <w:rFonts w:asciiTheme="majorEastAsia" w:eastAsiaTheme="majorEastAsia" w:hAnsiTheme="majorEastAsia"/>
+        </w:rPr>
+        <w:t>文件中设置如下</w:t>
+      </w:r>
+    </w:p>
+    <w:p>
+      <w:pPr>
+        <w:rPr>
+          <w:rFonts w:asciiTheme="majorEastAsia" w:eastAsiaTheme="majorEastAsia" w:hAnsiTheme="majorEastAsia"/>
+        </w:rPr>
+      </w:pPr>
+      <w:r>
+        <w:rPr>
+          <w:rFonts w:asciiTheme="majorEastAsia" w:eastAsiaTheme="majorEastAsia" w:hAnsiTheme="majorEastAsia"/>
+          <w:noProof/>
+        </w:rPr>
+        <w:drawing>
+          <wp:inline distT="0" distB="0" distL="0" distR="0">
+            <wp:extent cx="2223316" cy="3200400"/>
+            <wp:effectExtent l="0" t="0" r="5715" b="0"/>
+            <wp:docPr id="8" name="图片 8"/>
+            <wp:cNvGraphicFramePr>
+              <a:graphicFrameLocks xmlns:a="http://schemas.openxmlformats.org/drawingml/2006/main" noChangeAspect="1"/>
+            </wp:cNvGraphicFramePr>
+            <a:graphic xmlns:a="http://schemas.openxmlformats.org/drawingml/2006/main">
+              <a:graphicData uri="http://schemas.openxmlformats.org/drawingml/2006/picture">
+                <pic:pic xmlns:pic="http://schemas.openxmlformats.org/drawingml/2006/picture">
+                  <pic:nvPicPr>
+                    <pic:cNvPr id="0" name="Picture 3"/>
+                    <pic:cNvPicPr>
+                      <a:picLocks noChangeAspect="1" noChangeArrowheads="1"/>
+                    </pic:cNvPicPr>
+                  </pic:nvPicPr>
+                  <pic:blipFill>
+                    <a:blip r:embed="rId14">
+                      <a:extLst>
+                        <a:ext uri="{28A0092B-C50C-407E-A947-70E740481C1C}">
+                          <a14:useLocalDpi xmlns:a14="http://schemas.microsoft.com/office/drawing/2010/main" val="0"/>
+                        </a:ext>
+                      </a:extLst>
+                    </a:blip>
+                    <a:srcRect/>
+                    <a:stretch>
+                      <a:fillRect/>
+                    </a:stretch>
+                  </pic:blipFill>
+                  <pic:spPr bwMode="auto">
+                    <a:xfrm>
+                      <a:off x="0" y="0"/>
+                      <a:ext cx="2225870" cy="3204077"/>
+                    </a:xfrm>
+                    <a:prstGeom prst="rect">
+                      <a:avLst/>
+                    </a:prstGeom>
+                    <a:noFill/>
+                    <a:ln>
+                      <a:noFill/>
+                    </a:ln>
+                  </pic:spPr>
+                </pic:pic>
+              </a:graphicData>
+            </a:graphic>
+          </wp:inline>
+        </w:drawing>
+      </w:r>
+      <w:r>
+        <w:rPr>
+          <w:rFonts w:asciiTheme="majorEastAsia" w:eastAsiaTheme="majorEastAsia" w:hAnsiTheme="majorEastAsia" w:hint="eastAsia"/>
+        </w:rPr>
+        <w:t>支持删减成</w:t>
+      </w:r>
+      <w:r>
+        <w:rPr>
+          <w:rFonts w:asciiTheme="majorEastAsia" w:eastAsiaTheme="majorEastAsia" w:hAnsiTheme="majorEastAsia" w:hint="eastAsia"/>
+          <w:noProof/>
+        </w:rPr>
+        <w:drawing>
+          <wp:inline distT="0" distB="0" distL="0" distR="0">
+            <wp:extent cx="1561465" cy="2648585"/>
+            <wp:effectExtent l="0" t="0" r="635" b="0"/>
+            <wp:docPr id="9" name="图片 9"/>
+            <wp:cNvGraphicFramePr>
+              <a:graphicFrameLocks xmlns:a="http://schemas.openxmlformats.org/drawingml/2006/main" noChangeAspect="1"/>
+            </wp:cNvGraphicFramePr>
+            <a:graphic xmlns:a="http://schemas.openxmlformats.org/drawingml/2006/main">
+              <a:graphicData uri="http://schemas.openxmlformats.org/drawingml/2006/picture">
+                <pic:pic xmlns:pic="http://schemas.openxmlformats.org/drawingml/2006/picture">
+                  <pic:nvPicPr>
+                    <pic:cNvPr id="0" name="Picture 4"/>
+                    <pic:cNvPicPr>
+                      <a:picLocks noChangeAspect="1" noChangeArrowheads="1"/>
+                    </pic:cNvPicPr>
+                  </pic:nvPicPr>
+                  <pic:blipFill>
+                    <a:blip r:embed="rId15">
+                      <a:extLst>
+                        <a:ext uri="{28A0092B-C50C-407E-A947-70E740481C1C}">
+                          <a14:useLocalDpi xmlns:a14="http://schemas.microsoft.com/office/drawing/2010/main" val="0"/>
+                        </a:ext>
+                      </a:extLst>
+                    </a:blip>
+                    <a:srcRect/>
+                    <a:stretch>
+                      <a:fillRect/>
+                    </a:stretch>
+                  </pic:blipFill>
+                  <pic:spPr bwMode="auto">
+                    <a:xfrm>
+                      <a:off x="0" y="0"/>
+                      <a:ext cx="1561465" cy="2648585"/>
+                    </a:xfrm>
+                    <a:prstGeom prst="rect">
+                      <a:avLst/>
+                    </a:prstGeom>
+                    <a:noFill/>
+                    <a:ln>
+                      <a:noFill/>
+                    </a:ln>
+                  </pic:spPr>
+                </pic:pic>
+              </a:graphicData>
+            </a:graphic>
+          </wp:inline>
+        </w:drawing>
+      </w:r>
+    </w:p>
+    <w:p>
+      <w:pPr>
+        <w:rPr>
+          <w:rFonts w:asciiTheme="majorEastAsia" w:eastAsiaTheme="majorEastAsia" w:hAnsiTheme="majorEastAsia"/>
+        </w:rPr>
+      </w:pPr>
+      <w:r>
+        <w:rPr>
+          <w:rFonts w:asciiTheme="majorEastAsia" w:eastAsiaTheme="majorEastAsia" w:hAnsiTheme="majorEastAsia"/>
+        </w:rPr>
+        <w:lastRenderedPageBreak/>
+        <w:t>但不支持删减为</w:t>
+      </w:r>
+      <w:r>
+        <w:rPr>
+          <w:rFonts w:asciiTheme="majorEastAsia" w:eastAsiaTheme="majorEastAsia" w:hAnsiTheme="majorEastAsia"/>
+        </w:rPr>
+        <w:t>如下情况</w:t>
+      </w:r>
+      <w:r>
+        <w:rPr>
+          <w:rFonts w:asciiTheme="majorEastAsia" w:eastAsiaTheme="majorEastAsia" w:hAnsiTheme="majorEastAsia" w:hint="eastAsia"/>
+        </w:rPr>
+        <w:t>，</w:t>
+      </w:r>
+      <w:r>
+        <w:rPr>
+          <w:rFonts w:asciiTheme="majorEastAsia" w:eastAsiaTheme="majorEastAsia" w:hAnsiTheme="majorEastAsia"/>
+        </w:rPr>
+        <w:t>即中间跳过了原先的</w:t>
+      </w:r>
+      <w:r>
+        <w:rPr>
+          <w:rFonts w:asciiTheme="majorEastAsia" w:eastAsiaTheme="majorEastAsia" w:hAnsiTheme="majorEastAsia" w:hint="eastAsia"/>
+        </w:rPr>
+        <w:t>172.16.7.14节点信息，因为更新配置文件重启没有执行重新部署文件的操作</w:t>
+      </w:r>
+    </w:p>
+    <w:p>
+      <w:pPr>
+        <w:rPr>
+          <w:rFonts w:asciiTheme="majorEastAsia" w:eastAsiaTheme="majorEastAsia" w:hAnsiTheme="majorEastAsia" w:hint="eastAsia"/>
+        </w:rPr>
+      </w:pPr>
+      <w:r>
+        <w:rPr>
+          <w:rFonts w:asciiTheme="majorEastAsia" w:eastAsiaTheme="majorEastAsia" w:hAnsiTheme="majorEastAsia" w:hint="eastAsia"/>
+          <w:noProof/>
+        </w:rPr>
+        <w:drawing>
+          <wp:inline distT="0" distB="0" distL="0" distR="0">
+            <wp:extent cx="2035810" cy="2812415"/>
+            <wp:effectExtent l="0" t="0" r="2540" b="6985"/>
+            <wp:docPr id="10" name="图片 10"/>
+            <wp:cNvGraphicFramePr>
+              <a:graphicFrameLocks xmlns:a="http://schemas.openxmlformats.org/drawingml/2006/main" noChangeAspect="1"/>
+            </wp:cNvGraphicFramePr>
+            <a:graphic xmlns:a="http://schemas.openxmlformats.org/drawingml/2006/main">
+              <a:graphicData uri="http://schemas.openxmlformats.org/drawingml/2006/picture">
+                <pic:pic xmlns:pic="http://schemas.openxmlformats.org/drawingml/2006/picture">
+                  <pic:nvPicPr>
+                    <pic:cNvPr id="0" name="Picture 5"/>
+                    <pic:cNvPicPr>
+                      <a:picLocks noChangeAspect="1" noChangeArrowheads="1"/>
+                    </pic:cNvPicPr>
+                  </pic:nvPicPr>
+                  <pic:blipFill>
+                    <a:blip r:embed="rId16">
+                      <a:extLst>
+                        <a:ext uri="{28A0092B-C50C-407E-A947-70E740481C1C}">
+                          <a14:useLocalDpi xmlns:a14="http://schemas.microsoft.com/office/drawing/2010/main" val="0"/>
+                        </a:ext>
+                      </a:extLst>
+                    </a:blip>
+                    <a:srcRect/>
+                    <a:stretch>
+                      <a:fillRect/>
+                    </a:stretch>
+                  </pic:blipFill>
+                  <pic:spPr bwMode="auto">
+                    <a:xfrm>
+                      <a:off x="0" y="0"/>
+                      <a:ext cx="2035810" cy="2812415"/>
+                    </a:xfrm>
+                    <a:prstGeom prst="rect">
+                      <a:avLst/>
+                    </a:prstGeom>
+                    <a:noFill/>
+                    <a:ln>
+                      <a:noFill/>
+                    </a:ln>
+                  </pic:spPr>
+                </pic:pic>
+              </a:graphicData>
+            </a:graphic>
+          </wp:inline>
+        </w:drawing>
+      </w:r>
+    </w:p>
+    <w:p>
+      <w:pPr>
+        <w:rPr>
+          <w:rFonts w:asciiTheme="majorEastAsia" w:eastAsiaTheme="majorEastAsia" w:hAnsiTheme="majorEastAsia"/>
+        </w:rPr>
+      </w:pPr>
+    </w:p>
+    <w:p>
+      <w:pPr>
+        <w:rPr>
+          <w:rFonts w:asciiTheme="majorEastAsia" w:eastAsiaTheme="majorEastAsia" w:hAnsiTheme="majorEastAsia" w:hint="eastAsia"/>
+        </w:rPr>
+      </w:pPr>
+    </w:p>
+    <w:p>
+      <w:pPr>
         <w:widowControl/>
         <w:jc w:val="left"/>
         <w:rPr>
-          <w:rFonts w:asciiTheme="majorEastAsia" w:eastAsiaTheme="majorEastAsia" w:hAnsiTheme="majorEastAsia"/>
-        </w:rPr>
-      </w:pPr>
-      <w:r>
-        <w:rPr>
-          <w:rFonts w:asciiTheme="majorEastAsia" w:eastAsiaTheme="majorEastAsia" w:hAnsiTheme="majorEastAsia"/>
-        </w:rPr>
-        <w:br w:type="page"/>
-      </w:r>
+          <w:rFonts w:asciiTheme="majorEastAsia" w:eastAsiaTheme="majorEastAsia" w:hAnsiTheme="majorEastAsia" w:cstheme="majorBidi"/>
+          <w:b/>
+          <w:bCs/>
+          <w:sz w:val="32"/>
+          <w:szCs w:val="32"/>
+        </w:rPr>
+      </w:pPr>
     </w:p>
     <w:p>
       <w:pPr>
         <w:pStyle w:val="a4"/>
-        <w:rPr>
-          <w:rFonts w:asciiTheme="majorEastAsia" w:eastAsiaTheme="majorEastAsia" w:hAnsiTheme="majorEastAsia"/>
-        </w:rPr>
-      </w:pPr>
-      <w:r>
-        <w:rPr>
-          <w:rFonts w:asciiTheme="majorEastAsia" w:eastAsiaTheme="majorEastAsia" w:hAnsiTheme="majorEastAsia" w:hint="eastAsia"/>
-        </w:rPr>
-        <w:lastRenderedPageBreak/>
+        <w:numPr>
+          <w:ilvl w:val="0"/>
+          <w:numId w:val="6"/>
+        </w:numPr>
+        <w:jc w:val="left"/>
+        <w:rPr>
+          <w:rFonts w:asciiTheme="majorEastAsia" w:eastAsiaTheme="majorEastAsia" w:hAnsiTheme="majorEastAsia"/>
+        </w:rPr>
+      </w:pPr>
+      <w:bookmarkStart w:id="0" w:name="_GoBack"/>
+      <w:r>
+        <w:rPr>
+          <w:rFonts w:asciiTheme="majorEastAsia" w:eastAsiaTheme="majorEastAsia" w:hAnsiTheme="majorEastAsia" w:hint="eastAsia"/>
+        </w:rPr>
         <w:t>NTP时间同步设定</w:t>
       </w:r>
     </w:p>
+    <w:bookmarkEnd w:id="0"/>
     <w:p>
       <w:pPr>
         <w:rPr>
@@ -1766,6 +2320,8 @@
     </w:p>
     <w:p>
       <w:pPr>
+        <w:pStyle w:val="a4"/>
+        <w:jc w:val="left"/>
         <w:rPr>
           <w:rFonts w:asciiTheme="majorEastAsia" w:eastAsiaTheme="majorEastAsia" w:hAnsiTheme="majorEastAsia"/>
         </w:rPr>
@@ -1787,8 +2343,16 @@
         <w:rPr>
           <w:rFonts w:asciiTheme="majorEastAsia" w:eastAsiaTheme="majorEastAsia" w:hAnsiTheme="majorEastAsia"/>
         </w:rPr>
+        <w:lastRenderedPageBreak/>
         <w:t>此部分附带所有涉及的脚本</w:t>
       </w:r>
+    </w:p>
+    <w:p>
+      <w:pPr>
+        <w:rPr>
+          <w:rFonts w:asciiTheme="majorEastAsia" w:eastAsiaTheme="majorEastAsia" w:hAnsiTheme="majorEastAsia"/>
+        </w:rPr>
+      </w:pPr>
     </w:p>
     <w:p>
       <w:pPr>
@@ -1820,10 +2384,10 @@
             <v:path o:extrusionok="f" gradientshapeok="t" o:connecttype="rect"/>
             <o:lock v:ext="edit" aspectratio="t"/>
           </v:shapetype>
-          <v:shape id="_x0000_i1025" type="#_x0000_t75" style="width:77.45pt;height:55.7pt" o:ole="">
-            <v:imagedata r:id="rId13" o:title=""/>
+          <v:shape id="_x0000_i1025" type="#_x0000_t75" style="width:76.75pt;height:55.7pt" o:ole="">
+            <v:imagedata r:id="rId17" o:title=""/>
           </v:shape>
-          <o:OLEObject Type="Embed" ProgID="Package" ShapeID="_x0000_i1025" DrawAspect="Icon" ObjectID="_1614495817" r:id="rId14"/>
+          <o:OLEObject Type="Embed" ProgID="Package" ShapeID="_x0000_i1025" DrawAspect="Icon" ObjectID="_1614598014" r:id="rId18"/>
         </w:object>
       </w:r>
     </w:p>
@@ -1878,6 +2442,92 @@
 <file path=word/numbering.xml><?xml version="1.0" encoding="utf-8"?>
 <w:numbering xmlns:wpc="http://schemas.microsoft.com/office/word/2010/wordprocessingCanvas" xmlns:mc="http://schemas.openxmlformats.org/markup-compatibility/2006" xmlns:o="urn:schemas-microsoft-com:office:office" xmlns:r="http://schemas.openxmlformats.org/officeDocument/2006/relationships" xmlns:m="http://schemas.openxmlformats.org/officeDocument/2006/math" xmlns:v="urn:schemas-microsoft-com:vml" xmlns:wp14="http://schemas.microsoft.com/office/word/2010/wordprocessingDrawing" xmlns:wp="http://schemas.openxmlformats.org/drawingml/2006/wordprocessingDrawing" xmlns:w10="urn:schemas-microsoft-com:office:word" xmlns:w="http://schemas.openxmlformats.org/wordprocessingml/2006/main" xmlns:w14="http://schemas.microsoft.com/office/word/2010/wordml" xmlns:w15="http://schemas.microsoft.com/office/word/2012/wordml" xmlns:wpg="http://schemas.microsoft.com/office/word/2010/wordprocessingGroup" xmlns:wpi="http://schemas.microsoft.com/office/word/2010/wordprocessingInk" xmlns:wne="http://schemas.microsoft.com/office/word/2006/wordml" xmlns:wps="http://schemas.microsoft.com/office/word/2010/wordprocessingShape" mc:Ignorable="w14 w15 wp14">
   <w:abstractNum w:abstractNumId="0">
+    <w:nsid w:val="00572BD2"/>
+    <w:multiLevelType w:val="hybridMultilevel"/>
+    <w:tmpl w:val="CD2CA23A"/>
+    <w:lvl w:ilvl="0" w:tplc="0409000F">
+      <w:start w:val="1"/>
+      <w:numFmt w:val="decimal"/>
+      <w:lvlText w:val="%1."/>
+      <w:lvlJc w:val="left"/>
+      <w:pPr>
+        <w:ind w:left="420" w:hanging="420"/>
+      </w:pPr>
+    </w:lvl>
+    <w:lvl w:ilvl="1" w:tplc="04090019" w:tentative="1">
+      <w:start w:val="1"/>
+      <w:numFmt w:val="lowerLetter"/>
+      <w:lvlText w:val="%2)"/>
+      <w:lvlJc w:val="left"/>
+      <w:pPr>
+        <w:ind w:left="840" w:hanging="420"/>
+      </w:pPr>
+    </w:lvl>
+    <w:lvl w:ilvl="2" w:tplc="0409001B" w:tentative="1">
+      <w:start w:val="1"/>
+      <w:numFmt w:val="lowerRoman"/>
+      <w:lvlText w:val="%3."/>
+      <w:lvlJc w:val="right"/>
+      <w:pPr>
+        <w:ind w:left="1260" w:hanging="420"/>
+      </w:pPr>
+    </w:lvl>
+    <w:lvl w:ilvl="3" w:tplc="0409000F" w:tentative="1">
+      <w:start w:val="1"/>
+      <w:numFmt w:val="decimal"/>
+      <w:lvlText w:val="%4."/>
+      <w:lvlJc w:val="left"/>
+      <w:pPr>
+        <w:ind w:left="1680" w:hanging="420"/>
+      </w:pPr>
+    </w:lvl>
+    <w:lvl w:ilvl="4" w:tplc="04090019" w:tentative="1">
+      <w:start w:val="1"/>
+      <w:numFmt w:val="lowerLetter"/>
+      <w:lvlText w:val="%5)"/>
+      <w:lvlJc w:val="left"/>
+      <w:pPr>
+        <w:ind w:left="2100" w:hanging="420"/>
+      </w:pPr>
+    </w:lvl>
+    <w:lvl w:ilvl="5" w:tplc="0409001B" w:tentative="1">
+      <w:start w:val="1"/>
+      <w:numFmt w:val="lowerRoman"/>
+      <w:lvlText w:val="%6."/>
+      <w:lvlJc w:val="right"/>
+      <w:pPr>
+        <w:ind w:left="2520" w:hanging="420"/>
+      </w:pPr>
+    </w:lvl>
+    <w:lvl w:ilvl="6" w:tplc="0409000F" w:tentative="1">
+      <w:start w:val="1"/>
+      <w:numFmt w:val="decimal"/>
+      <w:lvlText w:val="%7."/>
+      <w:lvlJc w:val="left"/>
+      <w:pPr>
+        <w:ind w:left="2940" w:hanging="420"/>
+      </w:pPr>
+    </w:lvl>
+    <w:lvl w:ilvl="7" w:tplc="04090019" w:tentative="1">
+      <w:start w:val="1"/>
+      <w:numFmt w:val="lowerLetter"/>
+      <w:lvlText w:val="%8)"/>
+      <w:lvlJc w:val="left"/>
+      <w:pPr>
+        <w:ind w:left="3360" w:hanging="420"/>
+      </w:pPr>
+    </w:lvl>
+    <w:lvl w:ilvl="8" w:tplc="0409001B" w:tentative="1">
+      <w:start w:val="1"/>
+      <w:numFmt w:val="lowerRoman"/>
+      <w:lvlText w:val="%9."/>
+      <w:lvlJc w:val="right"/>
+      <w:pPr>
+        <w:ind w:left="3780" w:hanging="420"/>
+      </w:pPr>
+    </w:lvl>
+  </w:abstractNum>
+  <w:abstractNum w:abstractNumId="1">
     <w:nsid w:val="25C24BFF"/>
     <w:multiLevelType w:val="hybridMultilevel"/>
     <w:tmpl w:val="0818E65C"/>
@@ -1966,7 +2616,7 @@
       </w:pPr>
     </w:lvl>
   </w:abstractNum>
-  <w:abstractNum w:abstractNumId="1">
+  <w:abstractNum w:abstractNumId="2">
     <w:nsid w:val="2E495A3D"/>
     <w:multiLevelType w:val="hybridMultilevel"/>
     <w:tmpl w:val="7D98CDD6"/>
@@ -2055,7 +2705,7 @@
       </w:pPr>
     </w:lvl>
   </w:abstractNum>
-  <w:abstractNum w:abstractNumId="2">
+  <w:abstractNum w:abstractNumId="3">
     <w:nsid w:val="39287530"/>
     <w:multiLevelType w:val="hybridMultilevel"/>
     <w:tmpl w:val="E9E0CCAE"/>
@@ -2144,7 +2794,7 @@
       </w:pPr>
     </w:lvl>
   </w:abstractNum>
-  <w:abstractNum w:abstractNumId="3">
+  <w:abstractNum w:abstractNumId="4">
     <w:nsid w:val="51FC029E"/>
     <w:multiLevelType w:val="hybridMultilevel"/>
     <w:tmpl w:val="F6B2D73C"/>
@@ -2233,7 +2883,7 @@
       </w:pPr>
     </w:lvl>
   </w:abstractNum>
-  <w:abstractNum w:abstractNumId="4">
+  <w:abstractNum w:abstractNumId="5">
     <w:nsid w:val="6F9B58FA"/>
     <w:multiLevelType w:val="hybridMultilevel"/>
     <w:tmpl w:val="27E8388C"/>
@@ -2323,19 +2973,22 @@
     </w:lvl>
   </w:abstractNum>
   <w:num w:numId="1">
+    <w:abstractNumId w:val="4"/>
+  </w:num>
+  <w:num w:numId="2">
+    <w:abstractNumId w:val="5"/>
+  </w:num>
+  <w:num w:numId="3">
+    <w:abstractNumId w:val="1"/>
+  </w:num>
+  <w:num w:numId="4">
+    <w:abstractNumId w:val="2"/>
+  </w:num>
+  <w:num w:numId="5">
     <w:abstractNumId w:val="3"/>
   </w:num>
-  <w:num w:numId="2">
-    <w:abstractNumId w:val="4"/>
-  </w:num>
-  <w:num w:numId="3">
+  <w:num w:numId="6">
     <w:abstractNumId w:val="0"/>
-  </w:num>
-  <w:num w:numId="4">
-    <w:abstractNumId w:val="1"/>
-  </w:num>
-  <w:num w:numId="5">
-    <w:abstractNumId w:val="2"/>
   </w:num>
 </w:numbering>
 </file>

</xml_diff>